<commit_message>
cleaned git and added TP3
</commit_message>
<xml_diff>
--- a/TP2/tp2-H23.docx
+++ b/TP2/tp2-H23.docx
@@ -4,7 +4,7 @@
   <w:body>
     <w:p>
       <w:pPr>
-        <w:pStyle w:val="Titre"/>
+        <w:pStyle w:val="Titre10"/>
         <w:rPr>
           <w:lang w:val="fr-FR"/>
         </w:rPr>
@@ -18,7 +18,7 @@
     </w:p>
     <w:p>
       <w:pPr>
-        <w:pStyle w:val="Sous-titre"/>
+        <w:pStyle w:val="Sous-titre1"/>
         <w:rPr>
           <w:lang w:val="fr-FR"/>
         </w:rPr>
@@ -62,12 +62,6 @@
         <w:gridCol w:w="4987"/>
       </w:tblGrid>
       <w:tr>
-        <w:tblPrEx>
-          <w:tblCellMar>
-            <w:top w:w="0" w:type="dxa"/>
-            <w:bottom w:w="0" w:type="dxa"/>
-          </w:tblCellMar>
-        </w:tblPrEx>
         <w:tc>
           <w:tcPr>
             <w:tcW w:w="4985" w:type="dxa"/>
@@ -121,12 +115,15 @@
           <w:p>
             <w:pPr>
               <w:pStyle w:val="TableContents"/>
+              <w:rPr>
+                <w:lang w:val="fr-FR"/>
+              </w:rPr>
             </w:pPr>
             <w:r>
               <w:rPr>
                 <w:lang w:val="fr-FR"/>
               </w:rPr>
-              <w:t>NOM, Prénom, 1234567</w:t>
+              <w:t>Mokrani, Manel, 1990012</w:t>
             </w:r>
           </w:p>
           <w:p>
@@ -135,6 +132,7 @@
             </w:pPr>
             <w:r>
               <w:rPr>
+                <w:color w:val="FF0000"/>
                 <w:lang w:val="fr-FR"/>
               </w:rPr>
               <w:t>NOM, Prénom, 1234567</w:t>
@@ -143,12 +141,6 @@
         </w:tc>
       </w:tr>
       <w:tr>
-        <w:tblPrEx>
-          <w:tblCellMar>
-            <w:top w:w="0" w:type="dxa"/>
-            <w:bottom w:w="0" w:type="dxa"/>
-          </w:tblCellMar>
-        </w:tblPrEx>
         <w:tc>
           <w:tcPr>
             <w:tcW w:w="4985" w:type="dxa"/>
@@ -212,7 +204,7 @@
     </w:p>
     <w:p>
       <w:pPr>
-        <w:pStyle w:val="Heading1"/>
+        <w:pStyle w:val="Titre1"/>
         <w:rPr>
           <w:rFonts w:hint="eastAsia"/>
         </w:rPr>
@@ -281,13 +273,13 @@
         <w:ind w:firstLine="709"/>
         <w:jc w:val="both"/>
         <w:rPr>
-          <w:rStyle w:val="Policepardfaut"/>
-          <w:lang w:val="fr-FR"/>
-        </w:rPr>
-      </w:pPr>
-      <w:r>
-        <w:rPr>
-          <w:rStyle w:val="Policepardfaut"/>
+          <w:rStyle w:val="Policepardfaut1"/>
+          <w:lang w:val="fr-FR"/>
+        </w:rPr>
+      </w:pPr>
+      <w:r>
+        <w:rPr>
+          <w:rStyle w:val="Policepardfaut1"/>
           <w:lang w:val="fr-FR"/>
         </w:rPr>
         <w:t xml:space="preserve">Vous devez faire une remise électronique sur Moodle avant le </w:t>
@@ -308,32 +300,13 @@
           <w:color w:val="FF0000"/>
           <w:lang w:val="fr-FR"/>
         </w:rPr>
-        <w:t>14 mars</w:t>
-      </w:r>
-      <w:r>
-        <w:rPr>
-          <w:color w:val="FF0000"/>
-          <w:lang w:val="fr-FR"/>
-        </w:rPr>
-        <w:t xml:space="preserve"> à 23h59</w:t>
-      </w:r>
-      <w:r>
-        <w:rPr>
-          <w:lang w:val="fr-FR"/>
-        </w:rPr>
-        <w:t xml:space="preserve"> pour le groupe </w:t>
-      </w:r>
-      <w:r>
-        <w:rPr>
-          <w:lang w:val="fr-FR"/>
-        </w:rPr>
-        <w:t>B2</w:t>
-      </w:r>
-      <w:r>
-        <w:rPr>
-          <w:lang w:val="fr-FR"/>
-        </w:rPr>
-        <w:t xml:space="preserve"> </w:t>
+        <w:t>14 mars à 23h59</w:t>
+      </w:r>
+      <w:r>
+        <w:rPr>
+          <w:lang w:val="fr-FR"/>
+        </w:rPr>
+        <w:t xml:space="preserve"> pour le groupe B2 </w:t>
       </w:r>
     </w:p>
     <w:p>
@@ -351,46 +324,13 @@
           <w:color w:val="FF0000"/>
           <w:lang w:val="fr-FR"/>
         </w:rPr>
-        <w:t>21</w:t>
-      </w:r>
-      <w:r>
-        <w:rPr>
-          <w:color w:val="FF0000"/>
-          <w:lang w:val="fr-FR"/>
-        </w:rPr>
-        <w:t xml:space="preserve"> </w:t>
-      </w:r>
-      <w:r>
-        <w:rPr>
-          <w:color w:val="FF0000"/>
-          <w:lang w:val="fr-FR"/>
-        </w:rPr>
-        <w:t>mars</w:t>
-      </w:r>
-      <w:r>
-        <w:rPr>
-          <w:color w:val="FF0000"/>
-          <w:lang w:val="fr-FR"/>
-        </w:rPr>
-        <w:t xml:space="preserve"> à 23h59</w:t>
-      </w:r>
-      <w:r>
-        <w:rPr>
-          <w:lang w:val="fr-FR"/>
-        </w:rPr>
-        <w:t xml:space="preserve"> pour le groupe </w:t>
-      </w:r>
-      <w:r>
-        <w:rPr>
-          <w:lang w:val="fr-FR"/>
-        </w:rPr>
-        <w:t>B1</w:t>
-      </w:r>
-      <w:r>
-        <w:rPr>
-          <w:lang w:val="fr-FR"/>
-        </w:rPr>
-        <w:t xml:space="preserve"> </w:t>
+        <w:t>21 mars à 23h59</w:t>
+      </w:r>
+      <w:r>
+        <w:rPr>
+          <w:lang w:val="fr-FR"/>
+        </w:rPr>
+        <w:t xml:space="preserve"> pour le groupe B1 </w:t>
       </w:r>
     </w:p>
     <w:p>
@@ -402,12 +342,21 @@
           <w:lang w:val="fr-CA"/>
         </w:rPr>
       </w:pPr>
-      <w:r>
-        <w:rPr>
-          <w:rStyle w:val="Policepardfaut"/>
-          <w:lang w:val="fr-FR"/>
-        </w:rPr>
-        <w:t>en suivant les instructions suivantes :</w:t>
+      <w:proofErr w:type="gramStart"/>
+      <w:r>
+        <w:rPr>
+          <w:rStyle w:val="Policepardfaut1"/>
+          <w:lang w:val="fr-FR"/>
+        </w:rPr>
+        <w:t>en</w:t>
+      </w:r>
+      <w:proofErr w:type="gramEnd"/>
+      <w:r>
+        <w:rPr>
+          <w:rStyle w:val="Policepardfaut1"/>
+          <w:lang w:val="fr-FR"/>
+        </w:rPr>
+        <w:t xml:space="preserve"> suivant les instructions suivantes :</w:t>
       </w:r>
     </w:p>
     <w:p>
@@ -424,14 +373,14 @@
       </w:pPr>
       <w:r>
         <w:rPr>
-          <w:rStyle w:val="Policepardfaut"/>
+          <w:rStyle w:val="Policepardfaut1"/>
           <w:lang w:val="fr-FR"/>
         </w:rPr>
         <w:t xml:space="preserve">Vos fichiers doivent être remis dans une archive zip à la </w:t>
       </w:r>
       <w:r>
         <w:rPr>
-          <w:rStyle w:val="Policepardfaut"/>
+          <w:rStyle w:val="Policepardfaut1"/>
           <w:u w:val="single"/>
           <w:lang w:val="fr-FR"/>
         </w:rPr>
@@ -439,7 +388,7 @@
       </w:r>
       <w:r>
         <w:rPr>
-          <w:rStyle w:val="Policepardfaut"/>
+          <w:rStyle w:val="Policepardfaut1"/>
           <w:lang w:val="fr-FR"/>
         </w:rPr>
         <w:t xml:space="preserve"> de laquelle on retrouve :</w:t>
@@ -490,14 +439,14 @@
       </w:pPr>
       <w:r>
         <w:rPr>
-          <w:rStyle w:val="Policepardfaut"/>
+          <w:rStyle w:val="Policepardfaut1"/>
           <w:lang w:val="fr-FR"/>
         </w:rPr>
         <w:t xml:space="preserve">Un script nommé </w:t>
       </w:r>
       <w:r>
         <w:rPr>
-          <w:rStyle w:val="Policepardfaut"/>
+          <w:rStyle w:val="Policepardfaut1"/>
           <w:i/>
           <w:iCs/>
           <w:lang w:val="fr-FR"/>
@@ -506,7 +455,7 @@
       </w:r>
       <w:r>
         <w:rPr>
-          <w:rStyle w:val="Policepardfaut"/>
+          <w:rStyle w:val="Policepardfaut1"/>
           <w:lang w:val="fr-FR"/>
         </w:rPr>
         <w:t xml:space="preserve"> servant à exécuter les différents algorithmes du TP. L’interface du script est décrite à la fin du rapport.</w:t>
@@ -574,7 +523,21 @@
         <w:rPr>
           <w:lang w:val="fr-FR"/>
         </w:rPr>
-        <w:t>Si vous utilisez des extraits de codes (programmes) trouvés sur Internet, vous devez en mentionner la source, sinon vous serez sanctionnés pour plagiat.</w:t>
+        <w:t xml:space="preserve">Si vous utilisez des extraits de codes (programmes) trouvés sur Internet, vous devez en </w:t>
+      </w:r>
+      <w:proofErr w:type="gramStart"/>
+      <w:r>
+        <w:rPr>
+          <w:lang w:val="fr-FR"/>
+        </w:rPr>
+        <w:t>mentionner</w:t>
+      </w:r>
+      <w:proofErr w:type="gramEnd"/>
+      <w:r>
+        <w:rPr>
+          <w:lang w:val="fr-FR"/>
+        </w:rPr>
+        <w:t xml:space="preserve"> la source, sinon vous serez sanctionnés pour plagiat.</w:t>
       </w:r>
     </w:p>
     <w:p>
@@ -592,7 +555,7 @@
     </w:p>
     <w:p>
       <w:pPr>
-        <w:pStyle w:val="Heading1"/>
+        <w:pStyle w:val="Titre1"/>
         <w:pageBreakBefore/>
         <w:rPr>
           <w:rFonts w:hint="eastAsia"/>
@@ -646,8 +609,36 @@
           <w:iCs/>
           <w:lang w:val="fr-FR"/>
         </w:rPr>
-        <w:t>Traveling Salesman Problem</w:t>
-      </w:r>
+        <w:t xml:space="preserve">Traveling </w:t>
+      </w:r>
+      <w:proofErr w:type="spellStart"/>
+      <w:r>
+        <w:rPr>
+          <w:i/>
+          <w:iCs/>
+          <w:lang w:val="fr-FR"/>
+        </w:rPr>
+        <w:t>Salesman</w:t>
+      </w:r>
+      <w:proofErr w:type="spellEnd"/>
+      <w:r>
+        <w:rPr>
+          <w:i/>
+          <w:iCs/>
+          <w:lang w:val="fr-FR"/>
+        </w:rPr>
+        <w:t xml:space="preserve"> </w:t>
+      </w:r>
+      <w:proofErr w:type="spellStart"/>
+      <w:r>
+        <w:rPr>
+          <w:i/>
+          <w:iCs/>
+          <w:lang w:val="fr-FR"/>
+        </w:rPr>
+        <w:t>Problem</w:t>
+      </w:r>
+      <w:proofErr w:type="spellEnd"/>
       <w:r>
         <w:rPr>
           <w:lang w:val="fr-FR"/>
@@ -670,7 +661,7 @@
       </w:pPr>
       <w:r>
         <w:rPr>
-          <w:rStyle w:val="Policepardfaut"/>
+          <w:rStyle w:val="Policepardfaut1"/>
           <w:u w:val="single"/>
           <w:lang w:val="fr-FR"/>
         </w:rPr>
@@ -678,7 +669,7 @@
       </w:r>
       <w:r>
         <w:rPr>
-          <w:rStyle w:val="Policepardfaut"/>
+          <w:rStyle w:val="Policepardfaut1"/>
           <w:lang w:val="fr-FR"/>
         </w:rPr>
         <w:t xml:space="preserve"> en démarrant d’une ville arbitraire et en faisant une tournée en sélectionnant à chaque fois le plus proche voisin ;</w:t>
@@ -699,7 +690,7 @@
       </w:pPr>
       <w:r>
         <w:rPr>
-          <w:rStyle w:val="Policepardfaut"/>
+          <w:rStyle w:val="Policepardfaut1"/>
           <w:u w:val="single"/>
           <w:lang w:val="fr-FR"/>
         </w:rPr>
@@ -707,7 +698,7 @@
       </w:r>
       <w:r>
         <w:rPr>
-          <w:rStyle w:val="Policepardfaut"/>
+          <w:rStyle w:val="Policepardfaut1"/>
           <w:lang w:val="fr-FR"/>
         </w:rPr>
         <w:t xml:space="preserve"> en résolvant le problème à travers la relation de récurrence suivante :</w:t>
@@ -782,7 +773,7 @@
       </w:pPr>
       <w:r>
         <w:rPr>
-          <w:rStyle w:val="Policepardfaut"/>
+          <w:rStyle w:val="Policepardfaut1"/>
           <w:u w:val="single"/>
           <w:lang w:val="fr-FR"/>
         </w:rPr>
@@ -790,14 +781,46 @@
       </w:r>
       <w:r>
         <w:rPr>
-          <w:rStyle w:val="Policepardfaut"/>
-          <w:lang w:val="fr-FR"/>
-        </w:rPr>
-        <w:t xml:space="preserve"> en construisant un arbre sous-tendant minimum (Minimum Spanning Tree, MST) du graphe et en le parcourant en préordre à partir d’une ville arbitraire</w:t>
-      </w:r>
-      <w:r>
-        <w:rPr>
-          <w:rStyle w:val="Policepardfaut"/>
+          <w:rStyle w:val="Policepardfaut1"/>
+          <w:lang w:val="fr-FR"/>
+        </w:rPr>
+        <w:t xml:space="preserve"> en construisant un arbre sous-tendant minimum (Minimum </w:t>
+      </w:r>
+      <w:proofErr w:type="spellStart"/>
+      <w:r>
+        <w:rPr>
+          <w:rStyle w:val="Policepardfaut1"/>
+          <w:lang w:val="fr-FR"/>
+        </w:rPr>
+        <w:t>Spanning</w:t>
+      </w:r>
+      <w:proofErr w:type="spellEnd"/>
+      <w:r>
+        <w:rPr>
+          <w:rStyle w:val="Policepardfaut1"/>
+          <w:lang w:val="fr-FR"/>
+        </w:rPr>
+        <w:t xml:space="preserve"> </w:t>
+      </w:r>
+      <w:proofErr w:type="spellStart"/>
+      <w:r>
+        <w:rPr>
+          <w:rStyle w:val="Policepardfaut1"/>
+          <w:lang w:val="fr-FR"/>
+        </w:rPr>
+        <w:t>Tree</w:t>
+      </w:r>
+      <w:proofErr w:type="spellEnd"/>
+      <w:r>
+        <w:rPr>
+          <w:rStyle w:val="Policepardfaut1"/>
+          <w:lang w:val="fr-FR"/>
+        </w:rPr>
+        <w:t>, MST) du graphe et en le parcourant en préordre à partir d’une ville arbitraire</w:t>
+      </w:r>
+      <w:r>
+        <w:rPr>
+          <w:rStyle w:val="Policepardfaut1"/>
           <w:lang w:val="fr-FR"/>
         </w:rPr>
         <w:t>.</w:t>
@@ -814,14 +837,14 @@
       </w:pPr>
       <w:r>
         <w:rPr>
-          <w:rStyle w:val="Policepardfaut"/>
+          <w:rStyle w:val="Policepardfaut1"/>
           <w:lang w:val="fr-FR"/>
         </w:rPr>
         <w:t>On s’intéresse dans ce TP au problème du TSP métrique : les villes appartiennent à un plan N</w:t>
       </w:r>
       <w:r>
         <w:rPr>
-          <w:rStyle w:val="Policepardfaut"/>
+          <w:rStyle w:val="Policepardfaut1"/>
           <w:vertAlign w:val="superscript"/>
           <w:lang w:val="fr-FR"/>
         </w:rPr>
@@ -829,14 +852,14 @@
       </w:r>
       <w:r>
         <w:rPr>
-          <w:rStyle w:val="Policepardfaut"/>
+          <w:rStyle w:val="Policepardfaut1"/>
           <w:lang w:val="fr-FR"/>
         </w:rPr>
         <w:t xml:space="preserve"> muni de </w:t>
       </w:r>
       <w:r>
         <w:rPr>
-          <w:rStyle w:val="Policepardfaut"/>
+          <w:rStyle w:val="Policepardfaut1"/>
           <w:u w:val="single"/>
           <w:lang w:val="fr-FR"/>
         </w:rPr>
@@ -844,7 +867,7 @@
       </w:r>
       <w:r>
         <w:rPr>
-          <w:rStyle w:val="Policepardfaut"/>
+          <w:rStyle w:val="Policepardfaut1"/>
           <w:b/>
           <w:bCs/>
           <w:u w:val="single"/>
@@ -854,7 +877,7 @@
       </w:r>
       <w:r>
         <w:rPr>
-          <w:rStyle w:val="Policepardfaut"/>
+          <w:rStyle w:val="Policepardfaut1"/>
           <w:lang w:val="fr-FR"/>
         </w:rPr>
         <w:t>.</w:t>
@@ -862,7 +885,7 @@
     </w:p>
     <w:p>
       <w:pPr>
-        <w:pStyle w:val="Heading1"/>
+        <w:pStyle w:val="Titre1"/>
         <w:rPr>
           <w:rFonts w:hint="eastAsia"/>
           <w:lang w:val="fr-FR"/>
@@ -887,7 +910,7 @@
       </w:pPr>
       <w:r>
         <w:rPr>
-          <w:rStyle w:val="Policepardfaut"/>
+          <w:rStyle w:val="Policepardfaut1"/>
           <w:lang w:val="fr-FR"/>
         </w:rPr>
         <w:t>Pour tester les algorithmes, vous devez générer des jeux de données en utilisant le script fourni :</w:t>
@@ -902,6 +925,7 @@
           <w:lang w:val="fr-CA"/>
         </w:rPr>
       </w:pPr>
+      <w:proofErr w:type="gramStart"/>
       <w:r>
         <w:rPr>
           <w:rFonts w:ascii="Consolas" w:hAnsi="Consolas"/>
@@ -909,7 +933,17 @@
           <w:szCs w:val="22"/>
           <w:lang w:val="fr-FR"/>
         </w:rPr>
-        <w:t>$ ./inst_gen.py [-h] -s NB_VILLES [-n NB_EXEMPLAIRES] [-x PRÉFIXE]</w:t>
+        <w:t>$ .</w:t>
+      </w:r>
+      <w:proofErr w:type="gramEnd"/>
+      <w:r>
+        <w:rPr>
+          <w:rFonts w:ascii="Consolas" w:hAnsi="Consolas"/>
+          <w:sz w:val="22"/>
+          <w:szCs w:val="22"/>
+          <w:lang w:val="fr-FR"/>
+        </w:rPr>
+        <w:t>/inst_gen.py [-h] -s NB_VILLES [-n NB_EXEMPLAIRES] [-x PRÉFIXE]</w:t>
       </w:r>
     </w:p>
     <w:p>
@@ -926,7 +960,21 @@
         <w:rPr>
           <w:lang w:val="fr-FR"/>
         </w:rPr>
-        <w:t>On suggère d’utiliser le script bash suivant pour automatiser la génération des exemplaires :</w:t>
+        <w:t xml:space="preserve">On suggère d’utiliser le script </w:t>
+      </w:r>
+      <w:proofErr w:type="spellStart"/>
+      <w:r>
+        <w:rPr>
+          <w:lang w:val="fr-FR"/>
+        </w:rPr>
+        <w:t>bash</w:t>
+      </w:r>
+      <w:proofErr w:type="spellEnd"/>
+      <w:r>
+        <w:rPr>
+          <w:lang w:val="fr-FR"/>
+        </w:rPr>
+        <w:t xml:space="preserve"> suivant pour automatiser la génération des exemplaires :</w:t>
       </w:r>
     </w:p>
     <w:tbl>
@@ -944,12 +992,6 @@
         <w:gridCol w:w="9962"/>
       </w:tblGrid>
       <w:tr>
-        <w:tblPrEx>
-          <w:tblCellMar>
-            <w:top w:w="0" w:type="dxa"/>
-            <w:bottom w:w="0" w:type="dxa"/>
-          </w:tblCellMar>
-        </w:tblPrEx>
         <w:tc>
           <w:tcPr>
             <w:tcW w:w="9962" w:type="dxa"/>
@@ -975,6 +1017,7 @@
                 <w:lang w:val="fr-CA"/>
               </w:rPr>
             </w:pPr>
+            <w:proofErr w:type="gramStart"/>
             <w:r>
               <w:rPr>
                 <w:rFonts w:ascii="Consolas" w:hAnsi="Consolas"/>
@@ -982,7 +1025,17 @@
                 <w:szCs w:val="22"/>
                 <w:lang w:val="fr-FR"/>
               </w:rPr>
-              <w:t>#!/bin/bash</w:t>
+              <w:t>#!/</w:t>
+            </w:r>
+            <w:proofErr w:type="gramEnd"/>
+            <w:r>
+              <w:rPr>
+                <w:rFonts w:ascii="Consolas" w:hAnsi="Consolas"/>
+                <w:sz w:val="22"/>
+                <w:szCs w:val="22"/>
+                <w:lang w:val="fr-FR"/>
+              </w:rPr>
+              <w:t>bin/bash</w:t>
             </w:r>
           </w:p>
           <w:p>
@@ -1082,8 +1135,39 @@
                 <w:szCs w:val="22"/>
                 <w:lang w:val="en-US"/>
               </w:rPr>
-              <w:t># Pour tous les algorithmes</w:t>
+              <w:t xml:space="preserve"># Pour </w:t>
             </w:r>
+            <w:proofErr w:type="spellStart"/>
+            <w:r>
+              <w:rPr>
+                <w:rFonts w:ascii="Consolas" w:hAnsi="Consolas"/>
+                <w:sz w:val="22"/>
+                <w:szCs w:val="22"/>
+                <w:lang w:val="en-US"/>
+              </w:rPr>
+              <w:t>tous</w:t>
+            </w:r>
+            <w:proofErr w:type="spellEnd"/>
+            <w:r>
+              <w:rPr>
+                <w:rFonts w:ascii="Consolas" w:hAnsi="Consolas"/>
+                <w:sz w:val="22"/>
+                <w:szCs w:val="22"/>
+                <w:lang w:val="en-US"/>
+              </w:rPr>
+              <w:t xml:space="preserve"> les </w:t>
+            </w:r>
+            <w:proofErr w:type="spellStart"/>
+            <w:r>
+              <w:rPr>
+                <w:rFonts w:ascii="Consolas" w:hAnsi="Consolas"/>
+                <w:sz w:val="22"/>
+                <w:szCs w:val="22"/>
+                <w:lang w:val="en-US"/>
+              </w:rPr>
+              <w:t>algorithmes</w:t>
+            </w:r>
+            <w:proofErr w:type="spellEnd"/>
           </w:p>
           <w:p>
             <w:pPr>
@@ -1152,14 +1236,14 @@
       </w:pPr>
       <w:r>
         <w:rPr>
-          <w:rStyle w:val="Policepardfaut"/>
+          <w:rStyle w:val="Policepardfaut1"/>
           <w:lang w:val="fr-FR"/>
         </w:rPr>
         <w:t xml:space="preserve">La première ligne de chaque exemplaire contient le nombre de villes à visiter (qui est aussi la taille du problème </w:t>
       </w:r>
       <w:r>
         <w:rPr>
-          <w:rStyle w:val="Policepardfaut"/>
+          <w:rStyle w:val="Policepardfaut1"/>
           <w:i/>
           <w:iCs/>
           <w:lang w:val="fr-FR"/>
@@ -1168,14 +1252,14 @@
       </w:r>
       <w:r>
         <w:rPr>
-          <w:rStyle w:val="Policepardfaut"/>
+          <w:rStyle w:val="Policepardfaut1"/>
           <w:lang w:val="fr-FR"/>
         </w:rPr>
         <w:t xml:space="preserve">). Les </w:t>
       </w:r>
       <w:r>
         <w:rPr>
-          <w:rStyle w:val="Policepardfaut"/>
+          <w:rStyle w:val="Policepardfaut1"/>
           <w:i/>
           <w:iCs/>
           <w:lang w:val="fr-FR"/>
@@ -1184,7 +1268,7 @@
       </w:r>
       <w:r>
         <w:rPr>
-          <w:rStyle w:val="Policepardfaut"/>
+          <w:rStyle w:val="Policepardfaut1"/>
           <w:lang w:val="fr-FR"/>
         </w:rPr>
         <w:t xml:space="preserve"> lignes subséquentes contiennent chacune les coordonnées d’une ville à la fois, séparées par des espaces.</w:t>
@@ -1202,7 +1286,7 @@
       </w:pPr>
       <w:r>
         <w:rPr>
-          <w:rStyle w:val="Policepardfaut"/>
+          <w:rStyle w:val="Policepardfaut1"/>
           <w:lang w:val="fr-FR"/>
         </w:rPr>
         <w:t>Les coordonnées des villes sont chacune comprises entre 0 et 2000 et aucune paire de villes n’est telle que la distance entre elles est de 0.</w:t>
@@ -1220,16 +1304,26 @@
     </w:p>
     <w:p>
       <w:pPr>
-        <w:pStyle w:val="Heading1"/>
+        <w:pStyle w:val="Titre1"/>
         <w:pageBreakBefore/>
         <w:rPr>
           <w:rFonts w:hint="eastAsia"/>
         </w:rPr>
       </w:pPr>
+      <w:proofErr w:type="spellStart"/>
       <w:r>
         <w:lastRenderedPageBreak/>
-        <w:t>Présentation des résultats</w:t>
-      </w:r>
+        <w:t>Présentation</w:t>
+      </w:r>
+      <w:proofErr w:type="spellEnd"/>
+      <w:r>
+        <w:t xml:space="preserve"> des </w:t>
+      </w:r>
+      <w:proofErr w:type="spellStart"/>
+      <w:r>
+        <w:t>résultats</w:t>
+      </w:r>
+      <w:proofErr w:type="spellEnd"/>
     </w:p>
     <w:tbl>
       <w:tblPr>
@@ -1247,12 +1341,6 @@
         <w:gridCol w:w="790"/>
       </w:tblGrid>
       <w:tr>
-        <w:tblPrEx>
-          <w:tblCellMar>
-            <w:top w:w="0" w:type="dxa"/>
-            <w:bottom w:w="0" w:type="dxa"/>
-          </w:tblCellMar>
-        </w:tblPrEx>
         <w:tc>
           <w:tcPr>
             <w:tcW w:w="683" w:type="dxa"/>
@@ -1315,14 +1403,19 @@
     </w:p>
     <w:p>
       <w:pPr>
-        <w:pStyle w:val="Heading3"/>
+        <w:pStyle w:val="Titre3"/>
         <w:rPr>
           <w:rFonts w:hint="eastAsia"/>
         </w:rPr>
       </w:pPr>
       <w:r>
-        <w:t>Tableau des résulats</w:t>
-      </w:r>
+        <w:t xml:space="preserve">Tableau des </w:t>
+      </w:r>
+      <w:proofErr w:type="spellStart"/>
+      <w:r>
+        <w:t>résulats</w:t>
+      </w:r>
+      <w:proofErr w:type="spellEnd"/>
     </w:p>
     <w:p>
       <w:pPr>
@@ -1331,7 +1424,9 @@
         <w:ind w:firstLine="706"/>
         <w:jc w:val="both"/>
         <w:rPr>
-          <w:lang w:val="fr-CA"/>
+          <w:i/>
+          <w:iCs/>
+          <w:lang w:val="fr-FR"/>
         </w:rPr>
       </w:pPr>
       <w:r>
@@ -1353,18 +1448,42 @@
           <w:lang w:val="fr-CA"/>
         </w:rPr>
       </w:pPr>
-      <w:r>
+    </w:p>
+    <w:p>
+      <w:pPr>
+        <w:pStyle w:val="Standard"/>
+        <w:spacing w:after="160"/>
+        <w:ind w:firstLine="706"/>
+        <w:jc w:val="both"/>
         <w:rPr>
           <w:i/>
           <w:iCs/>
           <w:lang w:val="fr-FR"/>
         </w:rPr>
+      </w:pPr>
+      <w:r>
+        <w:rPr>
+          <w:i/>
+          <w:iCs/>
+          <w:lang w:val="fr-FR"/>
+        </w:rPr>
         <w:t>Pour l’algorithme de programmation dynamique, ne le lancez que sur les tailles d’exemplaires de 25 et moins.</w:t>
       </w:r>
     </w:p>
     <w:p>
       <w:pPr>
-        <w:pStyle w:val="Heading3"/>
+        <w:pStyle w:val="Standard"/>
+        <w:spacing w:after="160"/>
+        <w:ind w:firstLine="706"/>
+        <w:jc w:val="both"/>
+        <w:rPr>
+          <w:lang w:val="fr-CA"/>
+        </w:rPr>
+      </w:pPr>
+    </w:p>
+    <w:p>
+      <w:pPr>
+        <w:pStyle w:val="Titre3"/>
         <w:rPr>
           <w:rFonts w:hint="eastAsia"/>
           <w:lang w:val="fr-FR"/>
@@ -1393,7 +1512,25 @@
           <w:lang w:val="fr-FR"/>
         </w:rPr>
         <w:tab/>
-        <w:t>Voir questions plus bas.</w:t>
+        <w:t xml:space="preserve">Voir </w:t>
+      </w:r>
+      <w:proofErr w:type="gramStart"/>
+      <w:r>
+        <w:rPr>
+          <w:i/>
+          <w:iCs/>
+          <w:lang w:val="fr-FR"/>
+        </w:rPr>
+        <w:t>questions plus bas</w:t>
+      </w:r>
+      <w:proofErr w:type="gramEnd"/>
+      <w:r>
+        <w:rPr>
+          <w:i/>
+          <w:iCs/>
+          <w:lang w:val="fr-FR"/>
+        </w:rPr>
+        <w:t>.</w:t>
       </w:r>
     </w:p>
     <w:p>
@@ -1411,7 +1548,7 @@
     </w:p>
     <w:p>
       <w:pPr>
-        <w:pStyle w:val="Heading3"/>
+        <w:pStyle w:val="Titre3"/>
         <w:pageBreakBefore/>
         <w:rPr>
           <w:rFonts w:hint="eastAsia"/>
@@ -1441,12 +1578,6 @@
         <w:gridCol w:w="790"/>
       </w:tblGrid>
       <w:tr>
-        <w:tblPrEx>
-          <w:tblCellMar>
-            <w:top w:w="0" w:type="dxa"/>
-            <w:bottom w:w="0" w:type="dxa"/>
-          </w:tblCellMar>
-        </w:tblPrEx>
         <w:tc>
           <w:tcPr>
             <w:tcW w:w="683" w:type="dxa"/>
@@ -1504,7 +1635,7 @@
     </w:tbl>
     <w:p>
       <w:pPr>
-        <w:pStyle w:val="Heading3"/>
+        <w:pStyle w:val="Titre3"/>
         <w:rPr>
           <w:rFonts w:hint="eastAsia"/>
           <w:lang w:val="fr-FR"/>
@@ -1539,7 +1670,7 @@
     </w:p>
     <w:p>
       <w:pPr>
-        <w:pStyle w:val="Heading3"/>
+        <w:pStyle w:val="Titre3"/>
         <w:rPr>
           <w:rFonts w:hint="eastAsia"/>
           <w:lang w:val="fr-FR"/>
@@ -1574,7 +1705,7 @@
     </w:p>
     <w:p>
       <w:pPr>
-        <w:pStyle w:val="Heading3"/>
+        <w:pStyle w:val="Titre3"/>
         <w:rPr>
           <w:rFonts w:hint="eastAsia"/>
           <w:lang w:val="fr-FR"/>
@@ -1597,7 +1728,7 @@
     </w:p>
     <w:p>
       <w:pPr>
-        <w:pStyle w:val="Heading3"/>
+        <w:pStyle w:val="Titre3"/>
         <w:rPr>
           <w:rFonts w:hint="eastAsia"/>
           <w:lang w:val="fr-FR"/>
@@ -1620,7 +1751,7 @@
     </w:p>
     <w:p>
       <w:pPr>
-        <w:pStyle w:val="Heading1"/>
+        <w:pStyle w:val="Titre1"/>
         <w:rPr>
           <w:rFonts w:hint="eastAsia"/>
           <w:lang w:val="fr-CA"/>
@@ -1634,7 +1765,7 @@
       </w:r>
       <w:r>
         <w:rPr>
-          <w:rStyle w:val="FootnoteReference"/>
+          <w:rStyle w:val="Appelnotedebasdep"/>
         </w:rPr>
         <w:footnoteReference w:id="1"/>
       </w:r>
@@ -1675,12 +1806,6 @@
         <w:gridCol w:w="3323"/>
       </w:tblGrid>
       <w:tr>
-        <w:tblPrEx>
-          <w:tblCellMar>
-            <w:top w:w="0" w:type="dxa"/>
-            <w:bottom w:w="0" w:type="dxa"/>
-          </w:tblCellMar>
-        </w:tblPrEx>
         <w:tc>
           <w:tcPr>
             <w:tcW w:w="3320" w:type="dxa"/>
@@ -1705,7 +1830,7 @@
             </w:pPr>
             <w:r>
               <w:rPr>
-                <w:rStyle w:val="Policepardfaut"/>
+                <w:rStyle w:val="Policepardfaut1"/>
                 <w:lang w:val="fr-FR"/>
               </w:rPr>
               <w:t>Fichier</w:t>
@@ -1736,7 +1861,7 @@
             </w:pPr>
             <w:r>
               <w:rPr>
-                <w:rStyle w:val="Policepardfaut"/>
+                <w:rStyle w:val="Policepardfaut1"/>
                 <w:lang w:val="fr-FR"/>
               </w:rPr>
               <w:t>Nombre de villes</w:t>
@@ -1767,7 +1892,7 @@
             </w:pPr>
             <w:r>
               <w:rPr>
-                <w:rStyle w:val="Policepardfaut"/>
+                <w:rStyle w:val="Policepardfaut1"/>
                 <w:lang w:val="fr-FR"/>
               </w:rPr>
               <w:t>Solution optimale (L2 arrondie)</w:t>
@@ -1776,12 +1901,6 @@
         </w:tc>
       </w:tr>
       <w:tr>
-        <w:tblPrEx>
-          <w:tblCellMar>
-            <w:top w:w="0" w:type="dxa"/>
-            <w:bottom w:w="0" w:type="dxa"/>
-          </w:tblCellMar>
-        </w:tblPrEx>
         <w:tc>
           <w:tcPr>
             <w:tcW w:w="3320" w:type="dxa"/>
@@ -1804,13 +1923,23 @@
               <w:pStyle w:val="Standard"/>
               <w:jc w:val="both"/>
             </w:pPr>
+            <w:proofErr w:type="gramStart"/>
             <w:r>
               <w:rPr>
-                <w:rStyle w:val="Policepardfaut"/>
+                <w:rStyle w:val="Policepardfaut1"/>
                 <w:rFonts w:ascii="Consolas" w:hAnsi="Consolas"/>
                 <w:lang w:val="fr-FR"/>
               </w:rPr>
-              <w:t>hard_N52</w:t>
+              <w:t>hard</w:t>
+            </w:r>
+            <w:proofErr w:type="gramEnd"/>
+            <w:r>
+              <w:rPr>
+                <w:rStyle w:val="Policepardfaut1"/>
+                <w:rFonts w:ascii="Consolas" w:hAnsi="Consolas"/>
+                <w:lang w:val="fr-FR"/>
+              </w:rPr>
+              <w:t>_N52</w:t>
             </w:r>
           </w:p>
         </w:tc>
@@ -1838,7 +1967,7 @@
             </w:pPr>
             <w:r>
               <w:rPr>
-                <w:rStyle w:val="Policepardfaut"/>
+                <w:rStyle w:val="Policepardfaut1"/>
                 <w:lang w:val="fr-FR"/>
               </w:rPr>
               <w:t>52</w:t>
@@ -1869,7 +1998,7 @@
             </w:pPr>
             <w:r>
               <w:rPr>
-                <w:rStyle w:val="Policepardfaut"/>
+                <w:rStyle w:val="Policepardfaut1"/>
                 <w:lang w:val="fr-FR"/>
               </w:rPr>
               <w:t>551609</w:t>
@@ -1878,12 +2007,6 @@
         </w:tc>
       </w:tr>
       <w:tr>
-        <w:tblPrEx>
-          <w:tblCellMar>
-            <w:top w:w="0" w:type="dxa"/>
-            <w:bottom w:w="0" w:type="dxa"/>
-          </w:tblCellMar>
-        </w:tblPrEx>
         <w:tc>
           <w:tcPr>
             <w:tcW w:w="3320" w:type="dxa"/>
@@ -1906,13 +2029,23 @@
               <w:pStyle w:val="Standard"/>
               <w:jc w:val="both"/>
             </w:pPr>
+            <w:proofErr w:type="gramStart"/>
             <w:r>
               <w:rPr>
-                <w:rStyle w:val="Policepardfaut"/>
+                <w:rStyle w:val="Policepardfaut1"/>
                 <w:rFonts w:ascii="Consolas" w:hAnsi="Consolas"/>
                 <w:lang w:val="fr-FR"/>
               </w:rPr>
-              <w:t>hard_N91</w:t>
+              <w:t>hard</w:t>
+            </w:r>
+            <w:proofErr w:type="gramEnd"/>
+            <w:r>
+              <w:rPr>
+                <w:rStyle w:val="Policepardfaut1"/>
+                <w:rFonts w:ascii="Consolas" w:hAnsi="Consolas"/>
+                <w:lang w:val="fr-FR"/>
+              </w:rPr>
+              <w:t>_N91</w:t>
             </w:r>
           </w:p>
         </w:tc>
@@ -1940,7 +2073,7 @@
             </w:pPr>
             <w:r>
               <w:rPr>
-                <w:rStyle w:val="Policepardfaut"/>
+                <w:rStyle w:val="Policepardfaut1"/>
                 <w:lang w:val="fr-FR"/>
               </w:rPr>
               <w:t>91</w:t>
@@ -1971,7 +2104,7 @@
             </w:pPr>
             <w:r>
               <w:rPr>
-                <w:rStyle w:val="Policepardfaut"/>
+                <w:rStyle w:val="Policepardfaut1"/>
                 <w:lang w:val="fr-FR"/>
               </w:rPr>
               <w:t>1228726</w:t>
@@ -1980,12 +2113,6 @@
         </w:tc>
       </w:tr>
       <w:tr>
-        <w:tblPrEx>
-          <w:tblCellMar>
-            <w:top w:w="0" w:type="dxa"/>
-            <w:bottom w:w="0" w:type="dxa"/>
-          </w:tblCellMar>
-        </w:tblPrEx>
         <w:tc>
           <w:tcPr>
             <w:tcW w:w="3320" w:type="dxa"/>
@@ -2008,13 +2135,23 @@
               <w:pStyle w:val="Standard"/>
               <w:jc w:val="both"/>
             </w:pPr>
+            <w:proofErr w:type="gramStart"/>
             <w:r>
               <w:rPr>
-                <w:rStyle w:val="Policepardfaut"/>
+                <w:rStyle w:val="Policepardfaut1"/>
                 <w:rFonts w:ascii="Consolas" w:hAnsi="Consolas"/>
                 <w:lang w:val="fr-FR"/>
               </w:rPr>
-              <w:t>hard_N130</w:t>
+              <w:t>hard</w:t>
+            </w:r>
+            <w:proofErr w:type="gramEnd"/>
+            <w:r>
+              <w:rPr>
+                <w:rStyle w:val="Policepardfaut1"/>
+                <w:rFonts w:ascii="Consolas" w:hAnsi="Consolas"/>
+                <w:lang w:val="fr-FR"/>
+              </w:rPr>
+              <w:t>_N130</w:t>
             </w:r>
           </w:p>
         </w:tc>
@@ -2042,7 +2179,7 @@
             </w:pPr>
             <w:r>
               <w:rPr>
-                <w:rStyle w:val="Policepardfaut"/>
+                <w:rStyle w:val="Policepardfaut1"/>
                 <w:lang w:val="fr-FR"/>
               </w:rPr>
               <w:t>130</w:t>
@@ -2073,7 +2210,7 @@
             </w:pPr>
             <w:r>
               <w:rPr>
-                <w:rStyle w:val="Policepardfaut"/>
+                <w:rStyle w:val="Policepardfaut1"/>
                 <w:lang w:val="fr-FR"/>
               </w:rPr>
               <w:t>1928734</w:t>
@@ -2082,12 +2219,6 @@
         </w:tc>
       </w:tr>
       <w:tr>
-        <w:tblPrEx>
-          <w:tblCellMar>
-            <w:top w:w="0" w:type="dxa"/>
-            <w:bottom w:w="0" w:type="dxa"/>
-          </w:tblCellMar>
-        </w:tblPrEx>
         <w:tc>
           <w:tcPr>
             <w:tcW w:w="3320" w:type="dxa"/>
@@ -2110,13 +2241,23 @@
               <w:pStyle w:val="Standard"/>
               <w:jc w:val="both"/>
             </w:pPr>
+            <w:proofErr w:type="gramStart"/>
             <w:r>
               <w:rPr>
-                <w:rStyle w:val="Policepardfaut"/>
+                <w:rStyle w:val="Policepardfaut1"/>
                 <w:rFonts w:ascii="Consolas" w:hAnsi="Consolas"/>
                 <w:lang w:val="fr-FR"/>
               </w:rPr>
-              <w:t>hard_N169</w:t>
+              <w:t>hard</w:t>
+            </w:r>
+            <w:proofErr w:type="gramEnd"/>
+            <w:r>
+              <w:rPr>
+                <w:rStyle w:val="Policepardfaut1"/>
+                <w:rFonts w:ascii="Consolas" w:hAnsi="Consolas"/>
+                <w:lang w:val="fr-FR"/>
+              </w:rPr>
+              <w:t>_N169</w:t>
             </w:r>
           </w:p>
         </w:tc>
@@ -2144,7 +2285,7 @@
             </w:pPr>
             <w:r>
               <w:rPr>
-                <w:rStyle w:val="Policepardfaut"/>
+                <w:rStyle w:val="Policepardfaut1"/>
                 <w:lang w:val="fr-FR"/>
               </w:rPr>
               <w:t>169</w:t>
@@ -2175,7 +2316,7 @@
             </w:pPr>
             <w:r>
               <w:rPr>
-                <w:rStyle w:val="Policepardfaut"/>
+                <w:rStyle w:val="Policepardfaut1"/>
                 <w:lang w:val="fr-FR"/>
               </w:rPr>
               <w:t>2600546</w:t>
@@ -2184,12 +2325,6 @@
         </w:tc>
       </w:tr>
       <w:tr>
-        <w:tblPrEx>
-          <w:tblCellMar>
-            <w:top w:w="0" w:type="dxa"/>
-            <w:bottom w:w="0" w:type="dxa"/>
-          </w:tblCellMar>
-        </w:tblPrEx>
         <w:tc>
           <w:tcPr>
             <w:tcW w:w="3320" w:type="dxa"/>
@@ -2212,13 +2347,23 @@
               <w:pStyle w:val="Standard"/>
               <w:jc w:val="both"/>
             </w:pPr>
+            <w:proofErr w:type="gramStart"/>
             <w:r>
               <w:rPr>
-                <w:rStyle w:val="Policepardfaut"/>
+                <w:rStyle w:val="Policepardfaut1"/>
                 <w:rFonts w:ascii="Consolas" w:hAnsi="Consolas"/>
                 <w:lang w:val="fr-FR"/>
               </w:rPr>
-              <w:t>hard_N199</w:t>
+              <w:t>hard</w:t>
+            </w:r>
+            <w:proofErr w:type="gramEnd"/>
+            <w:r>
+              <w:rPr>
+                <w:rStyle w:val="Policepardfaut1"/>
+                <w:rFonts w:ascii="Consolas" w:hAnsi="Consolas"/>
+                <w:lang w:val="fr-FR"/>
+              </w:rPr>
+              <w:t>_N199</w:t>
             </w:r>
           </w:p>
         </w:tc>
@@ -2246,7 +2391,7 @@
             </w:pPr>
             <w:r>
               <w:rPr>
-                <w:rStyle w:val="Policepardfaut"/>
+                <w:rStyle w:val="Policepardfaut1"/>
                 <w:lang w:val="fr-FR"/>
               </w:rPr>
               <w:t>199</w:t>
@@ -2277,7 +2422,7 @@
             </w:pPr>
             <w:r>
               <w:rPr>
-                <w:rStyle w:val="Policepardfaut"/>
+                <w:rStyle w:val="Policepardfaut1"/>
                 <w:lang w:val="fr-FR"/>
               </w:rPr>
               <w:t>3139778</w:t>
@@ -2308,7 +2453,7 @@
     </w:p>
     <w:p>
       <w:pPr>
-        <w:pStyle w:val="Heading1"/>
+        <w:pStyle w:val="Titre1"/>
         <w:pageBreakBefore/>
         <w:rPr>
           <w:rFonts w:hint="eastAsia"/>
@@ -2324,21 +2469,21 @@
     </w:p>
     <w:p>
       <w:pPr>
-        <w:pStyle w:val="Heading2"/>
+        <w:pStyle w:val="Titre2"/>
         <w:rPr>
           <w:rFonts w:hint="eastAsia"/>
         </w:rPr>
       </w:pPr>
       <w:r>
         <w:rPr>
-          <w:rStyle w:val="Policepardfaut"/>
+          <w:rStyle w:val="Policepardfaut1"/>
           <w:lang w:val="fr-FR"/>
         </w:rPr>
         <w:t xml:space="preserve">Respect de l’interface </w:t>
       </w:r>
       <w:r>
         <w:rPr>
-          <w:rStyle w:val="Policepardfaut"/>
+          <w:rStyle w:val="Policepardfaut1"/>
           <w:rFonts w:ascii="Consolas" w:hAnsi="Consolas"/>
           <w:b w:val="0"/>
           <w:bCs w:val="0"/>
@@ -2363,12 +2508,6 @@
         <w:gridCol w:w="790"/>
       </w:tblGrid>
       <w:tr>
-        <w:tblPrEx>
-          <w:tblCellMar>
-            <w:top w:w="0" w:type="dxa"/>
-            <w:bottom w:w="0" w:type="dxa"/>
-          </w:tblCellMar>
-        </w:tblPrEx>
         <w:tc>
           <w:tcPr>
             <w:tcW w:w="683" w:type="dxa"/>
@@ -2453,7 +2592,27 @@
           <w:szCs w:val="22"/>
           <w:lang w:val="fr-FR"/>
         </w:rPr>
-        <w:t>$ ./tp.sh -a {glouton, progdyn, approx} -e CHEMIN_EXEMPLAIRE [-p] [-t]</w:t>
+        <w:t xml:space="preserve">$ ./tp.sh -a {glouton, </w:t>
+      </w:r>
+      <w:proofErr w:type="spellStart"/>
+      <w:r>
+        <w:rPr>
+          <w:rFonts w:ascii="Consolas" w:hAnsi="Consolas"/>
+          <w:sz w:val="22"/>
+          <w:szCs w:val="22"/>
+          <w:lang w:val="fr-FR"/>
+        </w:rPr>
+        <w:t>progdyn</w:t>
+      </w:r>
+      <w:proofErr w:type="spellEnd"/>
+      <w:r>
+        <w:rPr>
+          <w:rFonts w:ascii="Consolas" w:hAnsi="Consolas"/>
+          <w:sz w:val="22"/>
+          <w:szCs w:val="22"/>
+          <w:lang w:val="fr-FR"/>
+        </w:rPr>
+        <w:t>, approx} -e CHEMIN_EXEMPLAIRE [-p] [-t]</w:t>
       </w:r>
     </w:p>
     <w:p>
@@ -2482,7 +2641,7 @@
       </w:pPr>
       <w:r>
         <w:rPr>
-          <w:rStyle w:val="Policepardfaut"/>
+          <w:rStyle w:val="Policepardfaut1"/>
           <w:rFonts w:ascii="Consolas" w:hAnsi="Consolas"/>
           <w:sz w:val="22"/>
           <w:szCs w:val="22"/>
@@ -2492,14 +2651,14 @@
       </w:r>
       <w:r>
         <w:rPr>
-          <w:rStyle w:val="Policepardfaut"/>
+          <w:rStyle w:val="Policepardfaut1"/>
           <w:lang w:val="fr-FR"/>
         </w:rPr>
         <w:t xml:space="preserve"> affiche dans l’ordre, sur chaque ligne, les indices des villes à visiter en commençant par 0 et en finissant par 0, </w:t>
       </w:r>
       <w:r>
         <w:rPr>
-          <w:rStyle w:val="Policepardfaut"/>
+          <w:rStyle w:val="Policepardfaut1"/>
           <w:u w:val="single"/>
           <w:lang w:val="fr-FR"/>
         </w:rPr>
@@ -2507,7 +2666,7 @@
       </w:r>
       <w:r>
         <w:rPr>
-          <w:rStyle w:val="Policepardfaut"/>
+          <w:rStyle w:val="Policepardfaut1"/>
           <w:lang w:val="fr-FR"/>
         </w:rPr>
         <w:t>. Rapportez le chemin tel que la deuxième ville visitée ait un indice inférieur à celui de l’avant dernière ville affichée (voir exemple).</w:t>
@@ -2524,7 +2683,7 @@
       </w:pPr>
       <w:r>
         <w:rPr>
-          <w:rStyle w:val="Policepardfaut"/>
+          <w:rStyle w:val="Policepardfaut1"/>
           <w:rFonts w:ascii="Consolas" w:hAnsi="Consolas"/>
           <w:sz w:val="22"/>
           <w:szCs w:val="22"/>
@@ -2534,14 +2693,14 @@
       </w:r>
       <w:r>
         <w:rPr>
-          <w:rStyle w:val="Policepardfaut"/>
+          <w:rStyle w:val="Policepardfaut1"/>
           <w:lang w:val="fr-FR"/>
         </w:rPr>
         <w:t xml:space="preserve"> affiche le temps d’exécution en millisecondes, </w:t>
       </w:r>
       <w:r>
         <w:rPr>
-          <w:rStyle w:val="Policepardfaut"/>
+          <w:rStyle w:val="Policepardfaut1"/>
           <w:u w:val="single"/>
           <w:lang w:val="fr-FR"/>
         </w:rPr>
@@ -2549,7 +2708,7 @@
       </w:r>
       <w:r>
         <w:rPr>
-          <w:rStyle w:val="Policepardfaut"/>
+          <w:rStyle w:val="Policepardfaut1"/>
           <w:lang w:val="fr-FR"/>
         </w:rPr>
         <w:t>.</w:t>
@@ -2572,14 +2731,14 @@
       </w:pPr>
       <w:r>
         <w:rPr>
-          <w:rStyle w:val="Policepardfaut"/>
+          <w:rStyle w:val="Policepardfaut1"/>
           <w:lang w:val="fr-FR"/>
         </w:rPr>
         <w:t xml:space="preserve">Important : l’option </w:t>
       </w:r>
       <w:r>
         <w:rPr>
-          <w:rStyle w:val="Policepardfaut"/>
+          <w:rStyle w:val="Policepardfaut1"/>
           <w:rFonts w:ascii="Consolas" w:hAnsi="Consolas"/>
           <w:sz w:val="22"/>
           <w:szCs w:val="22"/>
@@ -2589,7 +2748,7 @@
       </w:r>
       <w:r>
         <w:rPr>
-          <w:rStyle w:val="Policepardfaut"/>
+          <w:rStyle w:val="Policepardfaut1"/>
           <w:lang w:val="fr-FR"/>
         </w:rPr>
         <w:t xml:space="preserve"> doit pouvoir accepter des chemins absolus.</w:t>
@@ -2614,6 +2773,7 @@
         </w:pBdr>
         <w:jc w:val="both"/>
       </w:pPr>
+      <w:proofErr w:type="spellStart"/>
       <w:r>
         <w:rPr>
           <w:rFonts w:ascii="Consolas" w:hAnsi="Consolas"/>
@@ -2622,7 +2782,18 @@
           <w:szCs w:val="22"/>
           <w:lang w:val="en-US"/>
         </w:rPr>
-        <w:t xml:space="preserve">user@host folder $ </w:t>
+        <w:t>user@host</w:t>
+      </w:r>
+      <w:proofErr w:type="spellEnd"/>
+      <w:r>
+        <w:rPr>
+          <w:rFonts w:ascii="Consolas" w:hAnsi="Consolas"/>
+          <w:color w:val="0070C0"/>
+          <w:sz w:val="22"/>
+          <w:szCs w:val="22"/>
+          <w:lang w:val="en-US"/>
+        </w:rPr>
+        <w:t xml:space="preserve"> folder $ </w:t>
       </w:r>
       <w:r>
         <w:rPr>
@@ -2631,8 +2802,19 @@
           <w:szCs w:val="22"/>
           <w:lang w:val="en-US"/>
         </w:rPr>
-        <w:t>./tp.sh -p -e N5_0 -a progdyn</w:t>
-      </w:r>
+        <w:t xml:space="preserve">./tp.sh -p -e N5_0 -a </w:t>
+      </w:r>
+      <w:proofErr w:type="spellStart"/>
+      <w:r>
+        <w:rPr>
+          <w:rFonts w:ascii="Consolas" w:hAnsi="Consolas"/>
+          <w:sz w:val="22"/>
+          <w:szCs w:val="22"/>
+          <w:lang w:val="en-US"/>
+        </w:rPr>
+        <w:t>progdyn</w:t>
+      </w:r>
+      <w:proofErr w:type="spellEnd"/>
     </w:p>
     <w:p>
       <w:pPr>
@@ -2770,7 +2952,7 @@
     </w:p>
     <w:p>
       <w:pPr>
-        <w:pStyle w:val="Heading2"/>
+        <w:pStyle w:val="Titre2"/>
         <w:rPr>
           <w:rFonts w:hint="eastAsia"/>
         </w:rPr>
@@ -2798,12 +2980,6 @@
         <w:gridCol w:w="790"/>
       </w:tblGrid>
       <w:tr>
-        <w:tblPrEx>
-          <w:tblCellMar>
-            <w:top w:w="0" w:type="dxa"/>
-            <w:bottom w:w="0" w:type="dxa"/>
-          </w:tblCellMar>
-        </w:tblPrEx>
         <w:tc>
           <w:tcPr>
             <w:tcW w:w="683" w:type="dxa"/>
@@ -2864,7 +3040,7 @@
     </w:tbl>
     <w:p>
       <w:pPr>
-        <w:pStyle w:val="Heading2"/>
+        <w:pStyle w:val="Titre2"/>
         <w:rPr>
           <w:rFonts w:hint="eastAsia"/>
         </w:rPr>
@@ -2892,12 +3068,6 @@
         <w:gridCol w:w="790"/>
       </w:tblGrid>
       <w:tr>
-        <w:tblPrEx>
-          <w:tblCellMar>
-            <w:top w:w="0" w:type="dxa"/>
-            <w:bottom w:w="0" w:type="dxa"/>
-          </w:tblCellMar>
-        </w:tblPrEx>
         <w:tc>
           <w:tcPr>
             <w:tcW w:w="683" w:type="dxa"/>
@@ -2992,7 +3162,7 @@
     </w:p>
     <w:p>
       <w:pPr>
-        <w:pStyle w:val="Heading2"/>
+        <w:pStyle w:val="Titre2"/>
         <w:rPr>
           <w:rFonts w:hint="eastAsia"/>
         </w:rPr>
@@ -3019,12 +3189,6 @@
         <w:gridCol w:w="678"/>
       </w:tblGrid>
       <w:tr>
-        <w:tblPrEx>
-          <w:tblCellMar>
-            <w:top w:w="0" w:type="dxa"/>
-            <w:bottom w:w="0" w:type="dxa"/>
-          </w:tblCellMar>
-        </w:tblPrEx>
         <w:tc>
           <w:tcPr>
             <w:tcW w:w="678" w:type="dxa"/>
@@ -3071,10 +3235,26 @@
       </w:pPr>
       <w:r>
         <w:rPr>
-          <w:rStyle w:val="Policepardfaut"/>
-          <w:lang w:val="fr-FR"/>
-        </w:rPr>
-        <w:t>-1 pt / journée de retard, arrondi vers le haut. Les TPs ne sont plus acceptés après 3 jours.</w:t>
+          <w:rStyle w:val="Policepardfaut1"/>
+          <w:lang w:val="fr-FR"/>
+        </w:rPr>
+        <w:t xml:space="preserve">-1 pt / journée de retard, arrondi vers le haut. Les </w:t>
+      </w:r>
+      <w:proofErr w:type="spellStart"/>
+      <w:r>
+        <w:rPr>
+          <w:rStyle w:val="Policepardfaut1"/>
+          <w:lang w:val="fr-FR"/>
+        </w:rPr>
+        <w:t>TPs</w:t>
+      </w:r>
+      <w:proofErr w:type="spellEnd"/>
+      <w:r>
+        <w:rPr>
+          <w:rStyle w:val="Policepardfaut1"/>
+          <w:lang w:val="fr-FR"/>
+        </w:rPr>
+        <w:t xml:space="preserve"> ne sont plus acceptés après 3 jours.</w:t>
       </w:r>
     </w:p>
     <w:sectPr>
@@ -3127,14 +3307,14 @@
   <w:footnote w:id="1">
     <w:p>
       <w:pPr>
-        <w:pStyle w:val="FootnoteText"/>
+        <w:pStyle w:val="Notedebasdepage"/>
         <w:rPr>
           <w:lang w:val="fr-CA"/>
         </w:rPr>
       </w:pPr>
       <w:r>
         <w:rPr>
-          <w:rStyle w:val="FootnoteReference"/>
+          <w:rStyle w:val="Appelnotedebasdep"/>
         </w:rPr>
         <w:footnoteRef/>
       </w:r>
@@ -4013,7 +4193,6 @@
   </w:num>
   <w:num w:numId="9" w16cid:durableId="1302690229">
     <w:abstractNumId w:val="1"/>
-    <w:lvlOverride w:ilvl="0"/>
   </w:num>
   <w:num w:numId="10" w16cid:durableId="411435174">
     <w:abstractNumId w:val="2"/>
@@ -4023,11 +4202,9 @@
   </w:num>
   <w:num w:numId="11" w16cid:durableId="897714583">
     <w:abstractNumId w:val="4"/>
-    <w:lvlOverride w:ilvl="0"/>
   </w:num>
   <w:num w:numId="12" w16cid:durableId="545684150">
     <w:abstractNumId w:val="5"/>
-    <w:lvlOverride w:ilvl="0"/>
   </w:num>
 </w:numbering>
 </file>
@@ -4437,7 +4614,7 @@
       <w:suppressAutoHyphens/>
     </w:pPr>
   </w:style>
-  <w:style w:type="paragraph" w:styleId="Heading1">
+  <w:style w:type="paragraph" w:styleId="Titre1">
     <w:name w:val="heading 1"/>
     <w:basedOn w:val="Heading"/>
     <w:next w:val="Textbody"/>
@@ -4451,7 +4628,7 @@
       <w:bCs/>
     </w:rPr>
   </w:style>
-  <w:style w:type="paragraph" w:styleId="Heading2">
+  <w:style w:type="paragraph" w:styleId="Titre2">
     <w:name w:val="heading 2"/>
     <w:basedOn w:val="Heading"/>
     <w:next w:val="Textbody"/>
@@ -4467,7 +4644,7 @@
       <w:bCs/>
     </w:rPr>
   </w:style>
-  <w:style w:type="paragraph" w:styleId="Heading3">
+  <w:style w:type="paragraph" w:styleId="Titre3">
     <w:name w:val="heading 3"/>
     <w:basedOn w:val="Heading"/>
     <w:next w:val="Textbody"/>
@@ -4483,13 +4660,13 @@
       <w:bCs/>
     </w:rPr>
   </w:style>
-  <w:style w:type="character" w:default="1" w:styleId="DefaultParagraphFont">
+  <w:style w:type="character" w:default="1" w:styleId="Policepardfaut">
     <w:name w:val="Default Paragraph Font"/>
     <w:uiPriority w:val="1"/>
     <w:semiHidden/>
     <w:unhideWhenUsed/>
   </w:style>
-  <w:style w:type="table" w:default="1" w:styleId="TableNormal">
+  <w:style w:type="table" w:default="1" w:styleId="TableauNormal">
     <w:name w:val="Normal Table"/>
     <w:uiPriority w:val="99"/>
     <w:semiHidden/>
@@ -4504,7 +4681,7 @@
       </w:tblCellMar>
     </w:tblPr>
   </w:style>
-  <w:style w:type="numbering" w:default="1" w:styleId="NoList">
+  <w:style w:type="numbering" w:default="1" w:styleId="Aucuneliste">
     <w:name w:val="No List"/>
     <w:uiPriority w:val="99"/>
     <w:semiHidden/>
@@ -4538,14 +4715,14 @@
       <w:spacing w:after="140" w:line="288" w:lineRule="auto"/>
     </w:pPr>
   </w:style>
-  <w:style w:type="paragraph" w:styleId="List">
+  <w:style w:type="paragraph" w:styleId="Liste">
     <w:name w:val="List"/>
     <w:basedOn w:val="Textbody"/>
     <w:rPr>
       <w:rFonts w:cs="Lucida Sans"/>
     </w:rPr>
   </w:style>
-  <w:style w:type="paragraph" w:styleId="Caption">
+  <w:style w:type="paragraph" w:styleId="Lgende">
     <w:name w:val="caption"/>
     <w:basedOn w:val="Standard"/>
     <w:pPr>
@@ -4585,10 +4762,10 @@
       <w:bCs/>
     </w:rPr>
   </w:style>
-  <w:style w:type="paragraph" w:styleId="Title">
+  <w:style w:type="paragraph" w:styleId="Titre">
     <w:name w:val="Title"/>
     <w:basedOn w:val="Heading"/>
-    <w:next w:val="Subtitle"/>
+    <w:next w:val="Sous-titre"/>
     <w:uiPriority w:val="10"/>
     <w:qFormat/>
     <w:pPr>
@@ -4601,7 +4778,7 @@
       <w:szCs w:val="56"/>
     </w:rPr>
   </w:style>
-  <w:style w:type="paragraph" w:styleId="Subtitle">
+  <w:style w:type="paragraph" w:styleId="Sous-titre">
     <w:name w:val="Subtitle"/>
     <w:basedOn w:val="Heading"/>
     <w:next w:val="Textbody"/>
@@ -4625,8 +4802,8 @@
       <w:spacing w:after="144"/>
     </w:pPr>
   </w:style>
-  <w:style w:type="paragraph" w:customStyle="1" w:styleId="Titre">
-    <w:name w:val="Titre"/>
+  <w:style w:type="paragraph" w:customStyle="1" w:styleId="Titre10">
+    <w:name w:val="Titre1"/>
     <w:basedOn w:val="Heading"/>
     <w:pPr>
       <w:jc w:val="center"/>
@@ -4639,8 +4816,8 @@
       <w:szCs w:val="56"/>
     </w:rPr>
   </w:style>
-  <w:style w:type="paragraph" w:customStyle="1" w:styleId="Sous-titre">
-    <w:name w:val="Sous-titre"/>
+  <w:style w:type="paragraph" w:customStyle="1" w:styleId="Sous-titre1">
+    <w:name w:val="Sous-titre1"/>
     <w:basedOn w:val="Heading"/>
     <w:pPr>
       <w:spacing w:before="60" w:after="0"/>
@@ -4652,7 +4829,7 @@
       <w:szCs w:val="36"/>
     </w:rPr>
   </w:style>
-  <w:style w:type="paragraph" w:styleId="FootnoteText">
+  <w:style w:type="paragraph" w:styleId="Notedebasdepage">
     <w:name w:val="footnote text"/>
     <w:basedOn w:val="Standard"/>
     <w:pPr>
@@ -4665,7 +4842,7 @@
       <w:szCs w:val="18"/>
     </w:rPr>
   </w:style>
-  <w:style w:type="paragraph" w:styleId="Header">
+  <w:style w:type="paragraph" w:styleId="En-tte">
     <w:name w:val="header"/>
     <w:basedOn w:val="Standard"/>
     <w:pPr>
@@ -4680,7 +4857,7 @@
       <w:szCs w:val="21"/>
     </w:rPr>
   </w:style>
-  <w:style w:type="paragraph" w:styleId="Footer">
+  <w:style w:type="paragraph" w:styleId="Pieddepage">
     <w:name w:val="footer"/>
     <w:basedOn w:val="Standard"/>
     <w:pPr>
@@ -4713,51 +4890,51 @@
       <w:rFonts w:ascii="OpenSymbol" w:eastAsia="OpenSymbol" w:hAnsi="OpenSymbol" w:cs="OpenSymbol"/>
     </w:rPr>
   </w:style>
-  <w:style w:type="character" w:customStyle="1" w:styleId="Policepardfaut">
-    <w:name w:val="Police par défaut"/>
+  <w:style w:type="character" w:customStyle="1" w:styleId="Policepardfaut1">
+    <w:name w:val="Police par défaut1"/>
   </w:style>
   <w:style w:type="character" w:customStyle="1" w:styleId="FootnoteTextChar">
     <w:name w:val="Footnote Text Char"/>
-    <w:basedOn w:val="DefaultParagraphFont"/>
+    <w:basedOn w:val="Policepardfaut"/>
     <w:rPr>
       <w:rFonts w:cs="Mangal"/>
       <w:sz w:val="20"/>
       <w:szCs w:val="18"/>
     </w:rPr>
   </w:style>
-  <w:style w:type="character" w:styleId="FootnoteReference">
+  <w:style w:type="character" w:styleId="Appelnotedebasdep">
     <w:name w:val="footnote reference"/>
-    <w:basedOn w:val="Policepardfaut"/>
+    <w:basedOn w:val="Policepardfaut1"/>
     <w:rPr>
       <w:position w:val="0"/>
       <w:vertAlign w:val="superscript"/>
     </w:rPr>
   </w:style>
-  <w:style w:type="character" w:styleId="PlaceholderText">
+  <w:style w:type="character" w:styleId="Textedelespacerserv">
     <w:name w:val="Placeholder Text"/>
-    <w:basedOn w:val="DefaultParagraphFont"/>
+    <w:basedOn w:val="Policepardfaut"/>
     <w:rPr>
       <w:color w:val="808080"/>
     </w:rPr>
   </w:style>
   <w:style w:type="character" w:customStyle="1" w:styleId="Internetlink">
     <w:name w:val="Internet link"/>
-    <w:basedOn w:val="DefaultParagraphFont"/>
+    <w:basedOn w:val="Policepardfaut"/>
     <w:rPr>
       <w:color w:val="0563C1"/>
       <w:u w:val="single"/>
     </w:rPr>
   </w:style>
-  <w:style w:type="character" w:styleId="UnresolvedMention">
+  <w:style w:type="character" w:styleId="Mentionnonrsolue">
     <w:name w:val="Unresolved Mention"/>
-    <w:basedOn w:val="DefaultParagraphFont"/>
+    <w:basedOn w:val="Policepardfaut"/>
     <w:rPr>
       <w:color w:val="605E5C"/>
     </w:rPr>
   </w:style>
   <w:style w:type="character" w:customStyle="1" w:styleId="HeaderChar">
     <w:name w:val="Header Char"/>
-    <w:basedOn w:val="DefaultParagraphFont"/>
+    <w:basedOn w:val="Policepardfaut"/>
     <w:rPr>
       <w:rFonts w:cs="Mangal"/>
       <w:szCs w:val="21"/>
@@ -4765,7 +4942,7 @@
   </w:style>
   <w:style w:type="character" w:customStyle="1" w:styleId="FooterChar">
     <w:name w:val="Footer Char"/>
-    <w:basedOn w:val="DefaultParagraphFont"/>
+    <w:basedOn w:val="Policepardfaut"/>
     <w:rPr>
       <w:rFonts w:cs="Mangal"/>
       <w:szCs w:val="21"/>
@@ -4795,7 +4972,7 @@
   </w:style>
   <w:style w:type="numbering" w:customStyle="1" w:styleId="WWNum1">
     <w:name w:val="WWNum1"/>
-    <w:basedOn w:val="NoList"/>
+    <w:basedOn w:val="Aucuneliste"/>
     <w:pPr>
       <w:numPr>
         <w:numId w:val="1"/>
@@ -4804,7 +4981,7 @@
   </w:style>
   <w:style w:type="numbering" w:customStyle="1" w:styleId="WWNum2">
     <w:name w:val="WWNum2"/>
-    <w:basedOn w:val="NoList"/>
+    <w:basedOn w:val="Aucuneliste"/>
     <w:pPr>
       <w:numPr>
         <w:numId w:val="2"/>
@@ -4813,7 +4990,7 @@
   </w:style>
   <w:style w:type="numbering" w:customStyle="1" w:styleId="WWNum3">
     <w:name w:val="WWNum3"/>
-    <w:basedOn w:val="NoList"/>
+    <w:basedOn w:val="Aucuneliste"/>
     <w:pPr>
       <w:numPr>
         <w:numId w:val="3"/>
@@ -4822,7 +4999,7 @@
   </w:style>
   <w:style w:type="numbering" w:customStyle="1" w:styleId="WWNum4">
     <w:name w:val="WWNum4"/>
-    <w:basedOn w:val="NoList"/>
+    <w:basedOn w:val="Aucuneliste"/>
     <w:pPr>
       <w:numPr>
         <w:numId w:val="4"/>
@@ -4831,7 +5008,7 @@
   </w:style>
   <w:style w:type="numbering" w:customStyle="1" w:styleId="WWNum5">
     <w:name w:val="WWNum5"/>
-    <w:basedOn w:val="NoList"/>
+    <w:basedOn w:val="Aucuneliste"/>
     <w:pPr>
       <w:numPr>
         <w:numId w:val="5"/>
@@ -4840,7 +5017,7 @@
   </w:style>
   <w:style w:type="numbering" w:customStyle="1" w:styleId="WWNum6">
     <w:name w:val="WWNum6"/>
-    <w:basedOn w:val="NoList"/>
+    <w:basedOn w:val="Aucuneliste"/>
     <w:pPr>
       <w:numPr>
         <w:numId w:val="6"/>
@@ -4849,7 +5026,7 @@
   </w:style>
   <w:style w:type="numbering" w:customStyle="1" w:styleId="WWNum7">
     <w:name w:val="WWNum7"/>
-    <w:basedOn w:val="NoList"/>
+    <w:basedOn w:val="Aucuneliste"/>
     <w:pPr>
       <w:numPr>
         <w:numId w:val="7"/>
@@ -4858,7 +5035,7 @@
   </w:style>
   <w:style w:type="numbering" w:customStyle="1" w:styleId="WWNum8">
     <w:name w:val="WWNum8"/>
-    <w:basedOn w:val="NoList"/>
+    <w:basedOn w:val="Aucuneliste"/>
     <w:pPr>
       <w:numPr>
         <w:numId w:val="8"/>

</xml_diff>